<commit_message>
Change timer in logic manager to system.timer; update docs
</commit_message>
<xml_diff>
--- a/doc/protection/prot.docx
+++ b/doc/protection/prot.docx
@@ -9,22 +9,30 @@
         <w:jc w:val="center"/>
         <w:rPr>
           <w:rFonts w:ascii="Times New Roman" w:hAnsi="Times New Roman"/>
-          <w:b/>
           <w:color w:val="000000" w:themeColor="text1"/>
           <w:sz w:val="28"/>
           <w:szCs w:val="28"/>
         </w:rPr>
       </w:pPr>
       <w:bookmarkStart w:id="0" w:name="_Toc450695010"/>
-      <w:r>
-        <w:rPr>
-          <w:rFonts w:ascii="Times New Roman" w:hAnsi="Times New Roman"/>
-          <w:b/>
-          <w:color w:val="000000" w:themeColor="text1"/>
-          <w:sz w:val="28"/>
-          <w:szCs w:val="28"/>
-        </w:rPr>
-        <w:t>5 ОХРАНА ТРУДА</w:t>
+      <w:bookmarkStart w:id="1" w:name="_GoBack"/>
+      <w:r>
+        <w:rPr>
+          <w:rFonts w:ascii="Times New Roman" w:hAnsi="Times New Roman"/>
+          <w:color w:val="000000" w:themeColor="text1"/>
+          <w:sz w:val="28"/>
+          <w:szCs w:val="28"/>
+        </w:rPr>
+        <w:t>4</w:t>
+      </w:r>
+      <w:r>
+        <w:rPr>
+          <w:rFonts w:ascii="Times New Roman" w:hAnsi="Times New Roman"/>
+          <w:color w:val="000000" w:themeColor="text1"/>
+          <w:sz w:val="28"/>
+          <w:szCs w:val="28"/>
+        </w:rPr>
+        <w:t xml:space="preserve"> ОХРАНА ТРУДА</w:t>
       </w:r>
       <w:bookmarkEnd w:id="0"/>
     </w:p>
@@ -1676,7 +1684,7 @@
           <v:shape id="_x0000_i1025" type="#_x0000_t75" style="width:148.2pt;height:35.15pt" o:ole="">
             <v:imagedata r:id="rId5" o:title=""/>
           </v:shape>
-          <o:OLEObject Type="Embed" ProgID="Equation.3" ShapeID="_x0000_i1025" DrawAspect="Content" ObjectID="_1525705680" r:id="rId6"/>
+          <o:OLEObject Type="Embed" ProgID="Equation.3" ShapeID="_x0000_i1025" DrawAspect="Content" ObjectID="_1525786432" r:id="rId6"/>
         </w:object>
       </w:r>
       <w:r>
@@ -1895,7 +1903,7 @@
           <v:shape id="_x0000_i1026" type="#_x0000_t75" style="width:64.45pt;height:50.25pt" o:ole="">
             <v:imagedata r:id="rId8" o:title=""/>
           </v:shape>
-          <o:OLEObject Type="Embed" ProgID="Equation.3" ShapeID="_x0000_i1026" DrawAspect="Content" ObjectID="_1525705681" r:id="rId9"/>
+          <o:OLEObject Type="Embed" ProgID="Equation.3" ShapeID="_x0000_i1026" DrawAspect="Content" ObjectID="_1525786433" r:id="rId9"/>
         </w:object>
       </w:r>
       <w:r>
@@ -3683,11 +3691,11 @@
           <w:szCs w:val="28"/>
           <w:lang w:eastAsia="ru-RU"/>
         </w:rPr>
-        <w:object w:dxaOrig="2900" w:dyaOrig="620">
-          <v:shape id="_x0000_i1029" type="#_x0000_t75" style="width:137.3pt;height:29.3pt" o:ole="">
+        <w:object w:dxaOrig="2400" w:dyaOrig="620">
+          <v:shape id="_x0000_i1029" type="#_x0000_t75" style="width:113.85pt;height:29.3pt" o:ole="">
             <v:imagedata r:id="rId11" o:title=""/>
           </v:shape>
-          <o:OLEObject Type="Embed" ProgID="Equation.3" ShapeID="_x0000_i1029" DrawAspect="Content" ObjectID="_1525705682" r:id="rId12"/>
+          <o:OLEObject Type="Embed" ProgID="Equation.3" ShapeID="_x0000_i1029" DrawAspect="Content" ObjectID="_1525786434" r:id="rId12"/>
         </w:object>
       </w:r>
       <w:r>
@@ -3746,11 +3754,11 @@
           <w:szCs w:val="28"/>
           <w:lang w:val="uk-UA" w:eastAsia="ru-RU"/>
         </w:rPr>
-        <w:object w:dxaOrig="2960" w:dyaOrig="680">
-          <v:shape id="_x0000_i1030" type="#_x0000_t75" style="width:149pt;height:33.5pt" o:ole="">
+        <w:object w:dxaOrig="2799" w:dyaOrig="680">
+          <v:shape id="_x0000_i1030" type="#_x0000_t75" style="width:140.65pt;height:33.5pt" o:ole="">
             <v:imagedata r:id="rId13" o:title=""/>
           </v:shape>
-          <o:OLEObject Type="Embed" ProgID="Equation.3" ShapeID="_x0000_i1030" DrawAspect="Content" ObjectID="_1525705683" r:id="rId14"/>
+          <o:OLEObject Type="Embed" ProgID="Equation.3" ShapeID="_x0000_i1030" DrawAspect="Content" ObjectID="_1525786435" r:id="rId14"/>
         </w:object>
       </w:r>
       <w:r>
@@ -3806,7 +3814,17 @@
           <w:szCs w:val="28"/>
           <w:lang w:eastAsia="ru-RU"/>
         </w:rPr>
-        <w:t xml:space="preserve"> в 49 баллов</w:t>
+        <w:t xml:space="preserve"> в 47</w:t>
+      </w:r>
+      <w:r>
+        <w:rPr>
+          <w:rFonts w:ascii="Times New Roman" w:eastAsia="Times New Roman" w:hAnsi="Times New Roman" w:cs="Times New Roman"/>
+          <w:color w:val="000000" w:themeColor="text1"/>
+          <w:sz w:val="28"/>
+          <w:szCs w:val="28"/>
+          <w:lang w:eastAsia="ru-RU"/>
+        </w:rPr>
+        <w:t xml:space="preserve"> баллов</w:t>
       </w:r>
       <w:r>
         <w:rPr>
@@ -3898,7 +3916,7 @@
           <v:shape id="_x0000_i1027" type="#_x0000_t75" style="width:67.8pt;height:31pt" o:ole="">
             <v:imagedata r:id="rId15" o:title=""/>
           </v:shape>
-          <o:OLEObject Type="Embed" ProgID="Equation.3" ShapeID="_x0000_i1027" DrawAspect="Content" ObjectID="_1525705684" r:id="rId16"/>
+          <o:OLEObject Type="Embed" ProgID="Equation.3" ShapeID="_x0000_i1027" DrawAspect="Content" ObjectID="_1525786436" r:id="rId16"/>
         </w:object>
       </w:r>
       <w:r>
@@ -3985,7 +4003,7 @@
           <v:shape id="_x0000_i1028" type="#_x0000_t75" style="width:59.45pt;height:14.25pt" o:ole="" fillcolor="window">
             <v:imagedata r:id="rId17" o:title=""/>
           </v:shape>
-          <o:OLEObject Type="Embed" ProgID="Equation.3" ShapeID="_x0000_i1028" DrawAspect="Content" ObjectID="_1525705685" r:id="rId18"/>
+          <o:OLEObject Type="Embed" ProgID="Equation.3" ShapeID="_x0000_i1028" DrawAspect="Content" ObjectID="_1525786437" r:id="rId18"/>
         </w:object>
       </w:r>
       <w:r>
@@ -4048,11 +4066,9 @@
           <v:shape id="_x0000_i1031" type="#_x0000_t75" style="width:262.9pt;height:31pt" o:ole="">
             <v:imagedata r:id="rId19" o:title=""/>
           </v:shape>
-          <o:OLEObject Type="Embed" ProgID="Equation.3" ShapeID="_x0000_i1031" DrawAspect="Content" ObjectID="_1525705686" r:id="rId20"/>
+          <o:OLEObject Type="Embed" ProgID="Equation.3" ShapeID="_x0000_i1031" DrawAspect="Content" ObjectID="_1525786438" r:id="rId20"/>
         </w:object>
       </w:r>
-      <w:bookmarkStart w:id="1" w:name="_GoBack"/>
-      <w:bookmarkEnd w:id="1"/>
     </w:p>
     <w:p>
       <w:pPr>
@@ -4753,6 +4769,7 @@
         <w:t>Державні санітарні правила і норми роботи з візуальними дисплейними терміналами електронно-обчислювальних машин».</w:t>
       </w:r>
     </w:p>
+    <w:bookmarkEnd w:id="1"/>
     <w:p>
       <w:pPr>
         <w:spacing w:line="360" w:lineRule="auto"/>

</xml_diff>